<commit_message>
update of infrastructure for manuscript
</commit_message>
<xml_diff>
--- a/docs/index.docx
+++ b/docs/index.docx
@@ -39,6 +39,10 @@
         <w:pStyle w:val="Abstract"/>
       </w:pPr>
       <w:r>
+        <w:rPr>
+          <w:bCs/>
+          <w:b/>
+        </w:rPr>
         <w:t xml:space="preserve">TEASER</w:t>
       </w:r>
       <w:r>
@@ -249,12 +253,24 @@
         <w:t xml:space="preserve"> </w:t>
       </w:r>
       <w:r>
+        <w:rPr>
+          <w:bCs/>
+          <w:b/>
+        </w:rPr>
         <w:t xml:space="preserve">WHY</w:t>
       </w:r>
       <w:r>
-        <w:t xml:space="preserve"> </w:t>
-      </w:r>
-      <w:r>
+        <w:rPr>
+          <w:bCs/>
+          <w:b/>
+        </w:rPr>
+        <w:t xml:space="preserve"> </w:t>
+      </w:r>
+      <w:r>
+        <w:rPr>
+          <w:bCs/>
+          <w:b/>
+        </w:rPr>
         <w:t xml:space="preserve">IMPORTANT</w:t>
       </w:r>
       <w:r>
@@ -363,6 +379,10 @@
         <w:t xml:space="preserve"> </w:t>
       </w:r>
       <w:r>
+        <w:rPr>
+          <w:bCs/>
+          <w:b/>
+        </w:rPr>
         <w:t xml:space="preserve">APPROACH</w:t>
       </w:r>
       <w:r>
@@ -639,198 +659,210 @@
         <w:t xml:space="preserve"> </w:t>
       </w:r>
       <w:r>
+        <w:rPr>
+          <w:bCs/>
+          <w:b/>
+        </w:rPr>
         <w:t xml:space="preserve">EXPERIMENT</w:t>
       </w:r>
       <w:r>
         <w:t xml:space="preserve"> </w:t>
       </w:r>
       <w:r>
+        <w:rPr>
+          <w:bCs/>
+          <w:b/>
+        </w:rPr>
         <w:t xml:space="preserve">MAJOR</w:t>
       </w:r>
       <w:r>
-        <w:t xml:space="preserve"> </w:t>
-      </w:r>
-      <w:r>
+        <w:rPr>
+          <w:bCs/>
+          <w:b/>
+        </w:rPr>
+        <w:t xml:space="preserve"> </w:t>
+      </w:r>
+      <w:r>
+        <w:rPr>
+          <w:bCs/>
+          <w:b/>
+        </w:rPr>
         <w:t xml:space="preserve">RESULT/TAKE</w:t>
       </w:r>
       <w:r>
-        <w:t xml:space="preserve"> </w:t>
-      </w:r>
-      <w:r>
+        <w:rPr>
+          <w:bCs/>
+          <w:b/>
+        </w:rPr>
+        <w:t xml:space="preserve"> </w:t>
+      </w:r>
+      <w:r>
+        <w:rPr>
+          <w:bCs/>
+          <w:b/>
+        </w:rPr>
         <w:t xml:space="preserve">AWAY</w:t>
       </w:r>
     </w:p>
-    <w:bookmarkStart w:id="21" w:name="quarto"/>
+    <w:tbl>
+      <w:tblPr>
+        <w:tblStyle w:val="Table"/>
+        <w:tblLook w:firstRow="0" w:lastRow="0" w:firstColumn="0" w:lastColumn="0" w:noHBand="0" w:noVBand="0" w:val="0000"/>
+        <w:tblBorders>
+          <w:left w:val="single" w:sz="24" w:space="0" w:color="0758E5"/>
+        </w:tblBorders>
+        <w:tblCellMar>
+          <w:left w:w="0" w:type="dxa"/>
+          <w:right w:w="0" w:type="dxa"/>
+        </w:tblCellMar>
+        <w:tblInd w:w="164" w:type="dxa"/>
+      </w:tblPr>
+      <w:tr>
+        <w:trPr>
+          <w:cantSplit/>
+        </w:trPr>
+        <w:tc>
+          <w:tcPr>
+            <w:tcMar>
+              <w:left w:w="144" w:type="dxa"/>
+              <w:right w:w="144" w:type="dxa"/>
+            </w:tcMar>
+          </w:tcPr>
+          <w:p>
+            <w:pPr>
+              <w:pStyle w:val="FirstParagraph"/>
+            </w:pPr>
+            <w:pPr>
+              <w:spacing w:before="0" w:after="8"/>
+              <w:jc w:val="center"/>
+            </w:pPr>
+            <w:r>
+              <w:drawing>
+                <wp:inline>
+                  <wp:extent cx="152400" cy="152400"/>
+                  <wp:effectExtent b="0" l="0" r="0" t="0"/>
+                  <wp:docPr descr="" title="" id="21" name="Picture"/>
+                  <a:graphic>
+                    <a:graphicData uri="http://schemas.openxmlformats.org/drawingml/2006/picture">
+                      <pic:pic>
+                        <pic:nvPicPr>
+                          <pic:cNvPr descr="/Applications/quarto/share/formats/docx/note.png" id="22" name="Picture"/>
+                          <pic:cNvPicPr>
+                            <a:picLocks noChangeArrowheads="1" noChangeAspect="1"/>
+                          </pic:cNvPicPr>
+                        </pic:nvPicPr>
+                        <pic:blipFill>
+                          <a:blip r:embed="rId20"/>
+                          <a:stretch>
+                            <a:fillRect/>
+                          </a:stretch>
+                        </pic:blipFill>
+                        <pic:spPr bwMode="auto">
+                          <a:xfrm>
+                            <a:off x="0" y="0"/>
+                            <a:ext cx="152400" cy="152400"/>
+                          </a:xfrm>
+                          <a:prstGeom prst="rect">
+                            <a:avLst/>
+                          </a:prstGeom>
+                          <a:noFill/>
+                          <a:ln w="9525">
+                            <a:noFill/>
+                            <a:headEnd/>
+                            <a:tailEnd/>
+                          </a:ln>
+                        </pic:spPr>
+                      </pic:pic>
+                    </a:graphicData>
+                  </a:graphic>
+                </wp:inline>
+              </w:drawing>
+            </w:r>
+          </w:p>
+        </w:tc>
+        <w:tc>
+          <w:p>
+            <w:pPr>
+              <w:pStyle w:val="BodyText"/>
+            </w:pPr>
+            <w:pPr>
+              <w:spacing w:before="16" w:after="64"/>
+            </w:pPr>
+          </w:p>
+          <w:p>
+            <w:pPr>
+              <w:pStyle w:val="BodyText"/>
+            </w:pPr>
+            <w:pPr>
+              <w:spacing w:before="16" w:after="16"/>
+            </w:pPr>
+            <w:r>
+              <w:t xml:space="preserve">This article is work in progress. We also use the Quarto manuscript project type to explore the new features. Please consult these pages regularly to follow any updates.</w:t>
+            </w:r>
+          </w:p>
+        </w:tc>
+      </w:tr>
+    </w:tbl>
+    <w:bookmarkStart w:id="23" w:name="introduction"/>
     <w:p>
       <w:pPr>
         <w:pStyle w:val="Heading2"/>
       </w:pPr>
       <w:r>
-        <w:t xml:space="preserve">Quarto</w:t>
+        <w:t xml:space="preserve">Introduction</w:t>
       </w:r>
     </w:p>
-    <w:p>
-      <w:pPr>
-        <w:pStyle w:val="FirstParagraph"/>
-      </w:pPr>
-      <w:r>
-        <w:t xml:space="preserve">Quarto enables you to weave together content and executable code into a finished document. To learn more about Quarto see</w:t>
-      </w:r>
-      <w:r>
-        <w:t xml:space="preserve"> </w:t>
-      </w:r>
-      <w:hyperlink r:id="rId20">
-        <w:r>
-          <w:rPr>
-            <w:rStyle w:val="Hyperlink"/>
-          </w:rPr>
-          <w:t xml:space="preserve">https://quarto.org</w:t>
-        </w:r>
-      </w:hyperlink>
-      <w:r>
-        <w:t xml:space="preserve">.</w:t>
-      </w:r>
-    </w:p>
-    <w:bookmarkEnd w:id="21"/>
-    <w:bookmarkStart w:id="23" w:name="running-code"/>
+    <w:bookmarkEnd w:id="23"/>
+    <w:bookmarkStart w:id="24" w:name="background"/>
     <w:p>
       <w:pPr>
         <w:pStyle w:val="Heading2"/>
       </w:pPr>
       <w:r>
-        <w:t xml:space="preserve">Running Code</w:t>
+        <w:t xml:space="preserve">Background</w:t>
       </w:r>
     </w:p>
+    <w:bookmarkEnd w:id="24"/>
+    <w:bookmarkStart w:id="25" w:name="concept-methods-and-data"/>
     <w:p>
       <w:pPr>
-        <w:pStyle w:val="FirstParagraph"/>
+        <w:pStyle w:val="Heading2"/>
       </w:pPr>
       <w:r>
-        <w:t xml:space="preserve">When you click the</w:t>
-      </w:r>
-      <w:r>
-        <w:t xml:space="preserve"> </w:t>
-      </w:r>
-      <w:r>
-        <w:rPr>
-          <w:bCs/>
-          <w:b/>
-        </w:rPr>
-        <w:t xml:space="preserve">Render</w:t>
-      </w:r>
-      <w:r>
-        <w:t xml:space="preserve"> </w:t>
-      </w:r>
-      <w:r>
-        <w:t xml:space="preserve">button a document will be generated that includes both content and the output of embedded code. You can embed code like this:</w:t>
+        <w:t xml:space="preserve">Concept, Methods, and Data</w:t>
       </w:r>
     </w:p>
+    <w:bookmarkEnd w:id="25"/>
+    <w:bookmarkStart w:id="26" w:name="results-and-discussion"/>
     <w:p>
       <w:pPr>
-        <w:pStyle w:val="SourceCode"/>
+        <w:pStyle w:val="Heading2"/>
       </w:pPr>
       <w:r>
-        <w:rPr>
-          <w:rStyle w:val="VerbatimChar"/>
-        </w:rPr>
-        <w:t xml:space="preserve">[1] 2</w:t>
+        <w:t xml:space="preserve">Results and Discussion</w:t>
       </w:r>
     </w:p>
+    <w:bookmarkEnd w:id="26"/>
+    <w:bookmarkStart w:id="27" w:name="conclusion"/>
     <w:p>
       <w:pPr>
-        <w:pStyle w:val="FirstParagraph"/>
+        <w:pStyle w:val="Heading2"/>
       </w:pPr>
       <w:r>
-        <w:rPr>
-          <w:vertAlign w:val="subscript"/>
-        </w:rPr>
-        <w:t xml:space="preserve">Source:</w:t>
-      </w:r>
-      <w:r>
-        <w:rPr>
-          <w:vertAlign w:val="subscript"/>
-        </w:rPr>
-        <w:t xml:space="preserve"> </w:t>
-      </w:r>
-      <w:hyperlink r:id="rId22">
-        <w:r>
-          <w:rPr>
-            <w:rStyle w:val="Hyperlink"/>
-            <w:vertAlign w:val="subscript"/>
-          </w:rPr>
-          <w:t xml:space="preserve">Article Notebook</w:t>
-        </w:r>
-      </w:hyperlink>
+        <w:t xml:space="preserve">Conclusion</w:t>
+      </w:r>
     </w:p>
+    <w:bookmarkEnd w:id="27"/>
+    <w:bookmarkStart w:id="28" w:name="references"/>
     <w:p>
       <w:pPr>
-        <w:pStyle w:val="BodyText"/>
+        <w:pStyle w:val="Heading2"/>
       </w:pPr>
       <w:r>
-        <w:t xml:space="preserve">You can add options to executable code like this</w:t>
+        <w:t xml:space="preserve">References</w:t>
       </w:r>
     </w:p>
-    <w:p>
-      <w:pPr>
-        <w:pStyle w:val="SourceCode"/>
-      </w:pPr>
-      <w:r>
-        <w:rPr>
-          <w:rStyle w:val="VerbatimChar"/>
-        </w:rPr>
-        <w:t xml:space="preserve">[1] 4</w:t>
-      </w:r>
-    </w:p>
-    <w:p>
-      <w:pPr>
-        <w:pStyle w:val="FirstParagraph"/>
-      </w:pPr>
-      <w:r>
-        <w:rPr>
-          <w:vertAlign w:val="subscript"/>
-        </w:rPr>
-        <w:t xml:space="preserve">Source:</w:t>
-      </w:r>
-      <w:r>
-        <w:rPr>
-          <w:vertAlign w:val="subscript"/>
-        </w:rPr>
-        <w:t xml:space="preserve"> </w:t>
-      </w:r>
-      <w:hyperlink r:id="rId22">
-        <w:r>
-          <w:rPr>
-            <w:rStyle w:val="Hyperlink"/>
-            <w:vertAlign w:val="subscript"/>
-          </w:rPr>
-          <w:t xml:space="preserve">Article Notebook</w:t>
-        </w:r>
-      </w:hyperlink>
-    </w:p>
-    <w:p>
-      <w:pPr>
-        <w:pStyle w:val="BodyText"/>
-      </w:pPr>
-      <w:r>
-        <w:t xml:space="preserve">The</w:t>
-      </w:r>
-      <w:r>
-        <w:t xml:space="preserve"> </w:t>
-      </w:r>
-      <w:r>
-        <w:rPr>
-          <w:rStyle w:val="VerbatimChar"/>
-        </w:rPr>
-        <w:t xml:space="preserve">echo: false</w:t>
-      </w:r>
-      <w:r>
-        <w:t xml:space="preserve"> </w:t>
-      </w:r>
-      <w:r>
-        <w:t xml:space="preserve">option disables the printing of code (only output is displayed).</w:t>
-      </w:r>
-    </w:p>
-    <w:bookmarkEnd w:id="23"/>
+    <w:bookmarkEnd w:id="28"/>
     <w:sectPr/>
   </w:body>
 </w:document>

</xml_diff>